<commit_message>
Remove section "POST-CHECK PROCEDURE" from the new "Support Strategies" form List 15 Task #3
</commit_message>
<xml_diff>
--- a/Administration/LesonPlanTemplate/AdultSupportStrategyPlanTemplate.docx
+++ b/Administration/LesonPlanTemplate/AdultSupportStrategyPlanTemplate.docx
@@ -1215,89 +1215,6 @@
                 <w:szCs w:val="22"/>
               </w:rPr>
             </w:pPr>
-          </w:p>
-          <w:p>
-            <w:pPr>
-              <w:pStyle w:val="8"/>
-              <w:rPr>
-                <w:rFonts w:asciiTheme="minorHAnsi" w:hAnsiTheme="minorHAnsi" w:cstheme="minorHAnsi"/>
-                <w:sz w:val="22"/>
-                <w:szCs w:val="22"/>
-              </w:rPr>
-            </w:pPr>
-          </w:p>
-        </w:tc>
-      </w:tr>
-      <w:tr>
-        <w:tblPrEx>
-          <w:tblBorders>
-            <w:top w:val="single" w:color="00000A" w:sz="4" w:space="0"/>
-            <w:left w:val="single" w:color="00000A" w:sz="4" w:space="0"/>
-            <w:bottom w:val="single" w:color="00000A" w:sz="4" w:space="0"/>
-            <w:right w:val="single" w:color="00000A" w:sz="4" w:space="0"/>
-            <w:insideH w:val="single" w:color="00000A" w:sz="4" w:space="0"/>
-            <w:insideV w:val="single" w:color="00000A" w:sz="4" w:space="0"/>
-          </w:tblBorders>
-          <w:tblCellMar>
-            <w:top w:w="0" w:type="dxa"/>
-            <w:left w:w="108" w:type="dxa"/>
-            <w:bottom w:w="0" w:type="dxa"/>
-            <w:right w:w="108" w:type="dxa"/>
-          </w:tblCellMar>
-        </w:tblPrEx>
-        <w:trPr>
-          <w:trHeight w:val="419" w:hRule="atLeast"/>
-        </w:trPr>
-        <w:tc>
-          <w:tcPr>
-            <w:tcW w:w="10227" w:type="dxa"/>
-            <w:gridSpan w:val="2"/>
-            <w:tcBorders>
-              <w:top w:val="single" w:color="auto" w:sz="4" w:space="0"/>
-              <w:left w:val="single" w:color="auto" w:sz="4" w:space="0"/>
-              <w:bottom w:val="single" w:color="auto" w:sz="4" w:space="0"/>
-              <w:right w:val="single" w:color="auto" w:sz="4" w:space="0"/>
-            </w:tcBorders>
-            <w:shd w:val="clear" w:color="auto" w:fill="auto"/>
-            <w:tcMar>
-              <w:left w:w="108" w:type="dxa"/>
-            </w:tcMar>
-          </w:tcPr>
-          <w:p>
-            <w:pPr>
-              <w:pStyle w:val="8"/>
-              <w:rPr>
-                <w:rFonts w:asciiTheme="minorHAnsi" w:hAnsiTheme="minorHAnsi" w:cstheme="minorHAnsi"/>
-                <w:color w:val="C00000"/>
-                <w:sz w:val="22"/>
-                <w:szCs w:val="22"/>
-              </w:rPr>
-            </w:pPr>
-            <w:r>
-              <w:rPr>
-                <w:rFonts w:asciiTheme="minorHAnsi" w:hAnsiTheme="minorHAnsi" w:cstheme="minorHAnsi"/>
-                <w:b/>
-                <w:sz w:val="22"/>
-                <w:szCs w:val="22"/>
-              </w:rPr>
-              <w:t>POST CHECK PROCEDURE:</w:t>
-            </w:r>
-            <w:r>
-              <w:rPr>
-                <w:rFonts w:hint="default" w:asciiTheme="minorHAnsi" w:hAnsiTheme="minorHAnsi" w:cstheme="minorHAnsi"/>
-                <w:b/>
-                <w:sz w:val="22"/>
-                <w:szCs w:val="22"/>
-                <w:lang w:val="en-US"/>
-              </w:rPr>
-              <w:t xml:space="preserve"> </w:t>
-            </w:r>
-            <w:r>
-              <w:rPr>
-                <w:sz w:val="18"/>
-              </w:rPr>
-              <w:t>tplBaselineProcedure</w:t>
-            </w:r>
           </w:p>
           <w:p>
             <w:pPr>
@@ -1638,7 +1555,7 @@
     <w:lsdException w:uiPriority="99" w:name="Table Web 1"/>
     <w:lsdException w:uiPriority="99" w:name="Table Web 2"/>
     <w:lsdException w:uiPriority="99" w:name="Table Web 3"/>
-    <w:lsdException w:uiPriority="99" w:name="Balloon Text"/>
+    <w:lsdException w:qFormat="1" w:uiPriority="99" w:name="Balloon Text"/>
     <w:lsdException w:qFormat="1" w:unhideWhenUsed="0" w:uiPriority="0" w:semiHidden="0" w:name="Table Grid"/>
     <w:lsdException w:uiPriority="99" w:name="Table Theme"/>
     <w:lsdException w:unhideWhenUsed="0" w:uiPriority="60" w:semiHidden="0" w:name="Light Shading"/>
@@ -1818,6 +1735,7 @@
     <w:link w:val="15"/>
     <w:semiHidden/>
     <w:unhideWhenUsed/>
+    <w:qFormat/>
     <w:uiPriority w:val="99"/>
     <w:pPr>
       <w:spacing w:after="0"/>

</xml_diff>